<commit_message>
Result 2A done / table width changes in spt/tpt
</commit_message>
<xml_diff>
--- a/[SOFMETH] MCO3/program 2a results.docx
+++ b/[SOFMETH] MCO3/program 2a results.docx
@@ -111,17 +111,25 @@
         <w:tc>
           <w:p>
             <w:r>
-              <w:t>202</w:t>
-            </w:r>
-          </w:p>
-        </w:tc>
-      </w:tr>
-      <w:tr>
-        <w:tc>
-          <w:p/>
-        </w:tc>
-        <w:tc>
-          <w:p/>
+              <w:t>222</w:t>
+            </w:r>
+          </w:p>
+        </w:tc>
+      </w:tr>
+      <w:tr>
+        <w:tc>
+          <w:p>
+            <w:r>
+              <w:t>2</w:t>
+            </w:r>
+          </w:p>
+        </w:tc>
+        <w:tc>
+          <w:p>
+            <w:r>
+              <w:t>333</w:t>
+            </w:r>
+          </w:p>
         </w:tc>
       </w:tr>
       <w:tr>

</xml_diff>

<commit_message>
Revert "Result 2A done / table width changes in spt/tpt"
This reverts commit 8fe89b49294184b5fc8ddc9d6eb2b166397d6392.
</commit_message>
<xml_diff>
--- a/[SOFMETH] MCO3/program 2a results.docx
+++ b/[SOFMETH] MCO3/program 2a results.docx
@@ -111,25 +111,17 @@
         <w:tc>
           <w:p>
             <w:r>
-              <w:t>222</w:t>
+              <w:t>202</w:t>
             </w:r>
           </w:p>
         </w:tc>
       </w:tr>
       <w:tr>
         <w:tc>
-          <w:p>
-            <w:r>
-              <w:t>2</w:t>
-            </w:r>
-          </w:p>
+          <w:p/>
         </w:tc>
         <w:tc>
-          <w:p>
-            <w:r>
-              <w:t>333</w:t>
-            </w:r>
-          </w:p>
+          <w:p/>
         </w:tc>
       </w:tr>
       <w:tr>

</xml_diff>